<commit_message>
Added some visual improvement and changed upgrade system
</commit_message>
<xml_diff>
--- a/Idle Clicker Plan/IDLE CLICKER WEB.docx
+++ b/Idle Clicker Plan/IDLE CLICKER WEB.docx
@@ -1,6 +1,6 @@
 
 <file path=word/document.xml><?xml version="1.0" encoding="utf-8"?>
-<w:document xmlns:wpc="http://schemas.microsoft.com/office/word/2010/wordprocessingCanvas" xmlns:cx="http://schemas.microsoft.com/office/drawing/2014/chartex" xmlns:cx1="http://schemas.microsoft.com/office/drawing/2015/9/8/chartex" xmlns:cx2="http://schemas.microsoft.com/office/drawing/2015/10/21/chartex" xmlns:cx3="http://schemas.microsoft.com/office/drawing/2016/5/9/chartex" xmlns:cx4="http://schemas.microsoft.com/office/drawing/2016/5/10/chartex" xmlns:cx5="http://schemas.microsoft.com/office/drawing/2016/5/11/chartex" xmlns:cx6="http://schemas.microsoft.com/office/drawing/2016/5/12/chartex" xmlns:cx7="http://schemas.microsoft.com/office/drawing/2016/5/13/chartex" xmlns:cx8="http://schemas.microsoft.com/office/drawing/2016/5/14/chartex" xmlns:mc="http://schemas.openxmlformats.org/markup-compatibility/2006" xmlns:aink="http://schemas.microsoft.com/office/drawing/2016/ink" xmlns:am3d="http://schemas.microsoft.com/office/drawing/2017/model3d" xmlns:o="urn:schemas-microsoft-com:office:office" xmlns:r="http://schemas.openxmlformats.org/officeDocument/2006/relationships" xmlns:m="http://schemas.openxmlformats.org/officeDocument/2006/math" xmlns:v="urn:schemas-microsoft-com:vml" xmlns:wp14="http://schemas.microsoft.com/office/word/2010/wordprocessingDrawing" xmlns:wp="http://schemas.openxmlformats.org/drawingml/2006/wordprocessingDrawing" xmlns:w10="urn:schemas-microsoft-com:office:word" xmlns:w="http://schemas.openxmlformats.org/wordprocessingml/2006/main" xmlns:w14="http://schemas.microsoft.com/office/word/2010/wordml" xmlns:w15="http://schemas.microsoft.com/office/word/2012/wordml" xmlns:w16cex="http://schemas.microsoft.com/office/word/2018/wordml/cex" xmlns:w16cid="http://schemas.microsoft.com/office/word/2016/wordml/cid" xmlns:w16="http://schemas.microsoft.com/office/word/2018/wordml" xmlns:w16sdtdh="http://schemas.microsoft.com/office/word/2020/wordml/sdtdatahash" xmlns:w16se="http://schemas.microsoft.com/office/word/2015/wordml/symex" xmlns:wpg="http://schemas.microsoft.com/office/word/2010/wordprocessingGroup" xmlns:wpi="http://schemas.microsoft.com/office/word/2010/wordprocessingInk" xmlns:wne="http://schemas.microsoft.com/office/word/2006/wordml" xmlns:wps="http://schemas.microsoft.com/office/word/2010/wordprocessingShape" mc:Ignorable="w14 w15 w16se w16cid w16 w16cex w16sdtdh wp14">
+<w:document xmlns:wpc="http://schemas.microsoft.com/office/word/2010/wordprocessingCanvas" xmlns:cx="http://schemas.microsoft.com/office/drawing/2014/chartex" xmlns:cx1="http://schemas.microsoft.com/office/drawing/2015/9/8/chartex" xmlns:cx2="http://schemas.microsoft.com/office/drawing/2015/10/21/chartex" xmlns:cx3="http://schemas.microsoft.com/office/drawing/2016/5/9/chartex" xmlns:cx4="http://schemas.microsoft.com/office/drawing/2016/5/10/chartex" xmlns:cx5="http://schemas.microsoft.com/office/drawing/2016/5/11/chartex" xmlns:cx6="http://schemas.microsoft.com/office/drawing/2016/5/12/chartex" xmlns:cx7="http://schemas.microsoft.com/office/drawing/2016/5/13/chartex" xmlns:cx8="http://schemas.microsoft.com/office/drawing/2016/5/14/chartex" xmlns:mc="http://schemas.openxmlformats.org/markup-compatibility/2006" xmlns:aink="http://schemas.microsoft.com/office/drawing/2016/ink" xmlns:am3d="http://schemas.microsoft.com/office/drawing/2017/model3d" xmlns:o="urn:schemas-microsoft-com:office:office" xmlns:oel="http://schemas.microsoft.com/office/2019/extlst" xmlns:r="http://schemas.openxmlformats.org/officeDocument/2006/relationships" xmlns:m="http://schemas.openxmlformats.org/officeDocument/2006/math" xmlns:v="urn:schemas-microsoft-com:vml" xmlns:wp14="http://schemas.microsoft.com/office/word/2010/wordprocessingDrawing" xmlns:wp="http://schemas.openxmlformats.org/drawingml/2006/wordprocessingDrawing" xmlns:w10="urn:schemas-microsoft-com:office:word" xmlns:w="http://schemas.openxmlformats.org/wordprocessingml/2006/main" xmlns:w14="http://schemas.microsoft.com/office/word/2010/wordml" xmlns:w15="http://schemas.microsoft.com/office/word/2012/wordml" xmlns:w16cex="http://schemas.microsoft.com/office/word/2018/wordml/cex" xmlns:w16cid="http://schemas.microsoft.com/office/word/2016/wordml/cid" xmlns:w16="http://schemas.microsoft.com/office/word/2018/wordml" xmlns:w16du="http://schemas.microsoft.com/office/word/2023/wordml/word16du" xmlns:w16sdtdh="http://schemas.microsoft.com/office/word/2020/wordml/sdtdatahash" xmlns:w16sdtfl="http://schemas.microsoft.com/office/word/2024/wordml/sdtformatlock" xmlns:w16se="http://schemas.microsoft.com/office/word/2015/wordml/symex" xmlns:wpg="http://schemas.microsoft.com/office/word/2010/wordprocessingGroup" xmlns:wpi="http://schemas.microsoft.com/office/word/2010/wordprocessingInk" xmlns:wne="http://schemas.microsoft.com/office/word/2006/wordml" xmlns:wps="http://schemas.microsoft.com/office/word/2010/wordprocessingShape" mc:Ignorable="w14 w15 w16se w16cid w16 w16cex w16sdtdh w16sdtfl w16du wp14">
   <w:body>
     <w:p>
       <w:pPr>
@@ -82,7 +82,13 @@
         <w:spacing w:after="40"/>
       </w:pPr>
       <w:r>
-        <w:t>Max 10 level</w:t>
+        <w:t xml:space="preserve">Max </w:t>
+      </w:r>
+      <w:r>
+        <w:t>2</w:t>
+      </w:r>
+      <w:r>
+        <w:t>0 level</w:t>
       </w:r>
       <w:r>
         <w:t xml:space="preserve"> </w:t>
@@ -226,19 +232,7 @@
         <w:spacing w:after="40"/>
       </w:pPr>
       <w:r>
-        <w:t xml:space="preserve">when crit is </w:t>
-      </w:r>
-      <w:r>
-        <w:t>triggered,</w:t>
-      </w:r>
-      <w:r>
-        <w:t xml:space="preserve"> it </w:t>
-      </w:r>
-      <w:r>
-        <w:t>decides</w:t>
-      </w:r>
-      <w:r>
-        <w:t xml:space="preserve"> the multiplier. Default 1.5x</w:t>
+        <w:t>when crit is triggered, it decides the multiplier. Default 1.5x</w:t>
       </w:r>
     </w:p>
     <w:p>
@@ -251,7 +245,13 @@
         <w:spacing w:after="40"/>
       </w:pPr>
       <w:r>
-        <w:t>max 4 level (each level +0.25x)</w:t>
+        <w:t xml:space="preserve">max </w:t>
+      </w:r>
+      <w:r>
+        <w:t>6</w:t>
+      </w:r>
+      <w:r>
+        <w:t xml:space="preserve"> level (each level +0.25x)</w:t>
       </w:r>
     </w:p>
     <w:p>
@@ -328,7 +328,13 @@
         <w:sym w:font="Wingdings" w:char="F0E0"/>
       </w:r>
       <w:r>
-        <w:t xml:space="preserve"> 100k Clicks</w:t>
+        <w:t xml:space="preserve"> </w:t>
+      </w:r>
+      <w:r>
+        <w:t>10</w:t>
+      </w:r>
+      <w:r>
+        <w:t>0k Clicks</w:t>
       </w:r>
     </w:p>
     <w:p>
@@ -692,7 +698,13 @@
         <w:spacing w:after="40"/>
       </w:pPr>
       <w:r>
-        <w:t>Max 10 level (each level give</w:t>
+        <w:t xml:space="preserve">Max </w:t>
+      </w:r>
+      <w:r>
+        <w:t>2</w:t>
+      </w:r>
+      <w:r>
+        <w:t>0 level (each level give</w:t>
       </w:r>
       <w:r>
         <w:t>s</w:t>
@@ -867,7 +879,13 @@
         <w:sym w:font="Wingdings" w:char="F0E0"/>
       </w:r>
       <w:r>
-        <w:t xml:space="preserve"> 30 SC</w:t>
+        <w:t xml:space="preserve"> </w:t>
+      </w:r>
+      <w:r>
+        <w:t>5</w:t>
+      </w:r>
+      <w:r>
+        <w:t>0 SC</w:t>
       </w:r>
     </w:p>
     <w:p>
@@ -1086,7 +1104,15 @@
         <w:spacing w:after="40"/>
       </w:pPr>
       <w:r>
-        <w:t>Max 5 Level (each level increases the cap By +1)</w:t>
+        <w:t xml:space="preserve">Max 5 Level (each level increases the cap </w:t>
+      </w:r>
+      <w:proofErr w:type="gramStart"/>
+      <w:r>
+        <w:t>By</w:t>
+      </w:r>
+      <w:proofErr w:type="gramEnd"/>
+      <w:r>
+        <w:t xml:space="preserve"> +1)</w:t>
       </w:r>
     </w:p>
     <w:p>
@@ -2069,7 +2095,7 @@
 </file>
 
 <file path=word/numbering.xml><?xml version="1.0" encoding="utf-8"?>
-<w:numbering xmlns:wpc="http://schemas.microsoft.com/office/word/2010/wordprocessingCanvas" xmlns:cx="http://schemas.microsoft.com/office/drawing/2014/chartex" xmlns:cx1="http://schemas.microsoft.com/office/drawing/2015/9/8/chartex" xmlns:cx2="http://schemas.microsoft.com/office/drawing/2015/10/21/chartex" xmlns:cx3="http://schemas.microsoft.com/office/drawing/2016/5/9/chartex" xmlns:cx4="http://schemas.microsoft.com/office/drawing/2016/5/10/chartex" xmlns:cx5="http://schemas.microsoft.com/office/drawing/2016/5/11/chartex" xmlns:cx6="http://schemas.microsoft.com/office/drawing/2016/5/12/chartex" xmlns:cx7="http://schemas.microsoft.com/office/drawing/2016/5/13/chartex" xmlns:cx8="http://schemas.microsoft.com/office/drawing/2016/5/14/chartex" xmlns:mc="http://schemas.openxmlformats.org/markup-compatibility/2006" xmlns:aink="http://schemas.microsoft.com/office/drawing/2016/ink" xmlns:am3d="http://schemas.microsoft.com/office/drawing/2017/model3d" xmlns:o="urn:schemas-microsoft-com:office:office" xmlns:r="http://schemas.openxmlformats.org/officeDocument/2006/relationships" xmlns:m="http://schemas.openxmlformats.org/officeDocument/2006/math" xmlns:v="urn:schemas-microsoft-com:vml" xmlns:wp14="http://schemas.microsoft.com/office/word/2010/wordprocessingDrawing" xmlns:wp="http://schemas.openxmlformats.org/drawingml/2006/wordprocessingDrawing" xmlns:w10="urn:schemas-microsoft-com:office:word" xmlns:w="http://schemas.openxmlformats.org/wordprocessingml/2006/main" xmlns:w14="http://schemas.microsoft.com/office/word/2010/wordml" xmlns:w15="http://schemas.microsoft.com/office/word/2012/wordml" xmlns:w16cex="http://schemas.microsoft.com/office/word/2018/wordml/cex" xmlns:w16cid="http://schemas.microsoft.com/office/word/2016/wordml/cid" xmlns:w16="http://schemas.microsoft.com/office/word/2018/wordml" xmlns:w16sdtdh="http://schemas.microsoft.com/office/word/2020/wordml/sdtdatahash" xmlns:w16se="http://schemas.microsoft.com/office/word/2015/wordml/symex" xmlns:wpg="http://schemas.microsoft.com/office/word/2010/wordprocessingGroup" xmlns:wpi="http://schemas.microsoft.com/office/word/2010/wordprocessingInk" xmlns:wne="http://schemas.microsoft.com/office/word/2006/wordml" xmlns:wps="http://schemas.microsoft.com/office/word/2010/wordprocessingShape" mc:Ignorable="w14 w15 w16se w16cid w16 w16cex w16sdtdh wp14">
+<w:numbering xmlns:wpc="http://schemas.microsoft.com/office/word/2010/wordprocessingCanvas" xmlns:cx="http://schemas.microsoft.com/office/drawing/2014/chartex" xmlns:cx1="http://schemas.microsoft.com/office/drawing/2015/9/8/chartex" xmlns:cx2="http://schemas.microsoft.com/office/drawing/2015/10/21/chartex" xmlns:cx3="http://schemas.microsoft.com/office/drawing/2016/5/9/chartex" xmlns:cx4="http://schemas.microsoft.com/office/drawing/2016/5/10/chartex" xmlns:cx5="http://schemas.microsoft.com/office/drawing/2016/5/11/chartex" xmlns:cx6="http://schemas.microsoft.com/office/drawing/2016/5/12/chartex" xmlns:cx7="http://schemas.microsoft.com/office/drawing/2016/5/13/chartex" xmlns:cx8="http://schemas.microsoft.com/office/drawing/2016/5/14/chartex" xmlns:mc="http://schemas.openxmlformats.org/markup-compatibility/2006" xmlns:aink="http://schemas.microsoft.com/office/drawing/2016/ink" xmlns:am3d="http://schemas.microsoft.com/office/drawing/2017/model3d" xmlns:o="urn:schemas-microsoft-com:office:office" xmlns:oel="http://schemas.microsoft.com/office/2019/extlst" xmlns:r="http://schemas.openxmlformats.org/officeDocument/2006/relationships" xmlns:m="http://schemas.openxmlformats.org/officeDocument/2006/math" xmlns:v="urn:schemas-microsoft-com:vml" xmlns:wp14="http://schemas.microsoft.com/office/word/2010/wordprocessingDrawing" xmlns:wp="http://schemas.openxmlformats.org/drawingml/2006/wordprocessingDrawing" xmlns:w10="urn:schemas-microsoft-com:office:word" xmlns:w="http://schemas.openxmlformats.org/wordprocessingml/2006/main" xmlns:w14="http://schemas.microsoft.com/office/word/2010/wordml" xmlns:w15="http://schemas.microsoft.com/office/word/2012/wordml" xmlns:w16cex="http://schemas.microsoft.com/office/word/2018/wordml/cex" xmlns:w16cid="http://schemas.microsoft.com/office/word/2016/wordml/cid" xmlns:w16="http://schemas.microsoft.com/office/word/2018/wordml" xmlns:w16du="http://schemas.microsoft.com/office/word/2023/wordml/word16du" xmlns:w16sdtdh="http://schemas.microsoft.com/office/word/2020/wordml/sdtdatahash" xmlns:w16sdtfl="http://schemas.microsoft.com/office/word/2024/wordml/sdtformatlock" xmlns:w16se="http://schemas.microsoft.com/office/word/2015/wordml/symex" xmlns:wpg="http://schemas.microsoft.com/office/word/2010/wordprocessingGroup" xmlns:wpi="http://schemas.microsoft.com/office/word/2010/wordprocessingInk" xmlns:wne="http://schemas.microsoft.com/office/word/2006/wordml" xmlns:wps="http://schemas.microsoft.com/office/word/2010/wordprocessingShape" mc:Ignorable="w14 w15 w16se w16cid w16 w16cex w16sdtdh w16sdtfl w16du wp14">
   <w:abstractNum w:abstractNumId="0" w15:restartNumberingAfterBreak="0">
     <w:nsid w:val="137B0B76"/>
     <w:multiLevelType w:val="hybridMultilevel"/>
@@ -2919,38 +2945,38 @@
       </w:pPr>
     </w:lvl>
   </w:abstractNum>
-  <w:num w:numId="1">
+  <w:num w:numId="1" w16cid:durableId="1710299592">
     <w:abstractNumId w:val="8"/>
   </w:num>
-  <w:num w:numId="2">
+  <w:num w:numId="2" w16cid:durableId="86002846">
     <w:abstractNumId w:val="6"/>
   </w:num>
-  <w:num w:numId="3">
+  <w:num w:numId="3" w16cid:durableId="1590624907">
     <w:abstractNumId w:val="0"/>
   </w:num>
-  <w:num w:numId="4">
+  <w:num w:numId="4" w16cid:durableId="1208298750">
     <w:abstractNumId w:val="4"/>
   </w:num>
-  <w:num w:numId="5">
+  <w:num w:numId="5" w16cid:durableId="242110918">
     <w:abstractNumId w:val="1"/>
   </w:num>
-  <w:num w:numId="6">
+  <w:num w:numId="6" w16cid:durableId="532500533">
     <w:abstractNumId w:val="2"/>
   </w:num>
-  <w:num w:numId="7">
+  <w:num w:numId="7" w16cid:durableId="777529569">
     <w:abstractNumId w:val="5"/>
   </w:num>
-  <w:num w:numId="8">
+  <w:num w:numId="8" w16cid:durableId="828794015">
     <w:abstractNumId w:val="7"/>
   </w:num>
-  <w:num w:numId="9">
+  <w:num w:numId="9" w16cid:durableId="312413806">
     <w:abstractNumId w:val="3"/>
   </w:num>
 </w:numbering>
 </file>
 
 <file path=word/styles.xml><?xml version="1.0" encoding="utf-8"?>
-<w:styles xmlns:mc="http://schemas.openxmlformats.org/markup-compatibility/2006" xmlns:r="http://schemas.openxmlformats.org/officeDocument/2006/relationships" xmlns:w="http://schemas.openxmlformats.org/wordprocessingml/2006/main" xmlns:w14="http://schemas.microsoft.com/office/word/2010/wordml" xmlns:w15="http://schemas.microsoft.com/office/word/2012/wordml" xmlns:w16cex="http://schemas.microsoft.com/office/word/2018/wordml/cex" xmlns:w16cid="http://schemas.microsoft.com/office/word/2016/wordml/cid" xmlns:w16="http://schemas.microsoft.com/office/word/2018/wordml" xmlns:w16sdtdh="http://schemas.microsoft.com/office/word/2020/wordml/sdtdatahash" xmlns:w16se="http://schemas.microsoft.com/office/word/2015/wordml/symex" mc:Ignorable="w14 w15 w16se w16cid w16 w16cex w16sdtdh">
+<w:styles xmlns:mc="http://schemas.openxmlformats.org/markup-compatibility/2006" xmlns:r="http://schemas.openxmlformats.org/officeDocument/2006/relationships" xmlns:w="http://schemas.openxmlformats.org/wordprocessingml/2006/main" xmlns:w14="http://schemas.microsoft.com/office/word/2010/wordml" xmlns:w15="http://schemas.microsoft.com/office/word/2012/wordml" xmlns:w16cex="http://schemas.microsoft.com/office/word/2018/wordml/cex" xmlns:w16cid="http://schemas.microsoft.com/office/word/2016/wordml/cid" xmlns:w16="http://schemas.microsoft.com/office/word/2018/wordml" xmlns:w16du="http://schemas.microsoft.com/office/word/2023/wordml/word16du" xmlns:w16sdtdh="http://schemas.microsoft.com/office/word/2020/wordml/sdtdatahash" xmlns:w16sdtfl="http://schemas.microsoft.com/office/word/2024/wordml/sdtformatlock" xmlns:w16se="http://schemas.microsoft.com/office/word/2015/wordml/symex" mc:Ignorable="w14 w15 w16se w16cid w16 w16cex w16sdtdh w16sdtfl w16du">
   <w:docDefaults>
     <w:rPrDefault>
       <w:rPr>

</xml_diff>